<commit_message>
some change to test in word file before convert to pdf file
</commit_message>
<xml_diff>
--- a/Test Case.docx
+++ b/Test Case.docx
@@ -111,6 +111,367 @@
           <w:lang w:val="en-US"/>
         </w:rPr>
       </w:pPr>
+      <w:r>
+        <w:rPr>
+          <w:lang w:val="en-US"/>
+        </w:rPr>
+        <w:t>Here is my test cases with {latitute, longitude}:</w:t>
+      </w:r>
+      <w:r>
+        <w:rPr>
+          <w:lang w:val="en-US"/>
+        </w:rPr>
+        <w:br/>
+      </w:r>
+      <w:r>
+        <w:rPr>
+          <w:lang w:val="en-US"/>
+        </w:rPr>
+        <w:br/>
+      </w:r>
+      <w:r>
+        <w:rPr>
+          <w:lang w:val="en-US"/>
+        </w:rPr>
+        <w:t xml:space="preserve">private static void </w:t>
+      </w:r>
+      <w:proofErr w:type="gramStart"/>
+      <w:r>
+        <w:rPr>
+          <w:lang w:val="en-US"/>
+        </w:rPr>
+        <w:t>simulateTestCases(</w:t>
+      </w:r>
+      <w:proofErr w:type="gramEnd"/>
+      <w:r>
+        <w:rPr>
+          <w:lang w:val="en-US"/>
+        </w:rPr>
+        <w:t>) {</w:t>
+      </w:r>
+    </w:p>
+    <w:p>
+      <w:pPr>
+        <w:rPr>
+          <w:lang w:val="en-US"/>
+        </w:rPr>
+      </w:pPr>
+      <w:r>
+        <w:rPr>
+          <w:lang w:val="en-US"/>
+        </w:rPr>
+        <w:t xml:space="preserve">        // Test cases (latitude, longitude)</w:t>
+      </w:r>
+    </w:p>
+    <w:p>
+      <w:pPr>
+        <w:rPr>
+          <w:lang w:val="en-US"/>
+        </w:rPr>
+      </w:pPr>
+      <w:r>
+        <w:rPr>
+          <w:lang w:val="en-US"/>
+        </w:rPr>
+        <w:t xml:space="preserve">        </w:t>
+      </w:r>
+      <w:proofErr w:type="gramStart"/>
+      <w:r>
+        <w:rPr>
+          <w:lang w:val="en-US"/>
+        </w:rPr>
+        <w:t>double[</w:t>
+      </w:r>
+      <w:proofErr w:type="gramEnd"/>
+      <w:r>
+        <w:rPr>
+          <w:lang w:val="en-US"/>
+        </w:rPr>
+        <w:t>][] testCases = {</w:t>
+      </w:r>
+    </w:p>
+    <w:p>
+      <w:pPr>
+        <w:rPr>
+          <w:lang w:val="en-US"/>
+        </w:rPr>
+      </w:pPr>
+      <w:r>
+        <w:rPr>
+          <w:lang w:val="en-US"/>
+        </w:rPr>
+        <w:t xml:space="preserve">                </w:t>
+      </w:r>
+      <w:proofErr w:type="gramStart"/>
+      <w:r>
+        <w:rPr>
+          <w:lang w:val="en-US"/>
+        </w:rPr>
+        <w:t>{ 0.0</w:t>
+      </w:r>
+      <w:proofErr w:type="gramEnd"/>
+      <w:r>
+        <w:rPr>
+          <w:lang w:val="en-US"/>
+        </w:rPr>
+        <w:t>, 0.0 }, // Equator and Prime Meridian</w:t>
+      </w:r>
+    </w:p>
+    <w:p>
+      <w:pPr>
+        <w:rPr>
+          <w:lang w:val="en-US"/>
+        </w:rPr>
+      </w:pPr>
+      <w:r>
+        <w:rPr>
+          <w:lang w:val="en-US"/>
+        </w:rPr>
+        <w:t xml:space="preserve">                </w:t>
+      </w:r>
+      <w:proofErr w:type="gramStart"/>
+      <w:r>
+        <w:rPr>
+          <w:lang w:val="en-US"/>
+        </w:rPr>
+        <w:t>{ 90.0</w:t>
+      </w:r>
+      <w:proofErr w:type="gramEnd"/>
+      <w:r>
+        <w:rPr>
+          <w:lang w:val="en-US"/>
+        </w:rPr>
+        <w:t>, 0.0 }, // North Pole</w:t>
+      </w:r>
+    </w:p>
+    <w:p>
+      <w:pPr>
+        <w:rPr>
+          <w:lang w:val="en-US"/>
+        </w:rPr>
+      </w:pPr>
+      <w:r>
+        <w:rPr>
+          <w:lang w:val="en-US"/>
+        </w:rPr>
+        <w:t xml:space="preserve">                { -90.0, </w:t>
+      </w:r>
+      <w:proofErr w:type="gramStart"/>
+      <w:r>
+        <w:rPr>
+          <w:lang w:val="en-US"/>
+        </w:rPr>
+        <w:t>0.0 }</w:t>
+      </w:r>
+      <w:proofErr w:type="gramEnd"/>
+      <w:r>
+        <w:rPr>
+          <w:lang w:val="en-US"/>
+        </w:rPr>
+        <w:t>, // South Pole</w:t>
+      </w:r>
+    </w:p>
+    <w:p>
+      <w:pPr>
+        <w:rPr>
+          <w:lang w:val="en-US"/>
+        </w:rPr>
+      </w:pPr>
+      <w:r>
+        <w:rPr>
+          <w:lang w:val="en-US"/>
+        </w:rPr>
+        <w:t xml:space="preserve">                </w:t>
+      </w:r>
+      <w:proofErr w:type="gramStart"/>
+      <w:r>
+        <w:rPr>
+          <w:lang w:val="en-US"/>
+        </w:rPr>
+        <w:t>{ 0.0</w:t>
+      </w:r>
+      <w:proofErr w:type="gramEnd"/>
+      <w:r>
+        <w:rPr>
+          <w:lang w:val="en-US"/>
+        </w:rPr>
+        <w:t>, 180.0 }, // International Date Line, Equator</w:t>
+      </w:r>
+    </w:p>
+    <w:p>
+      <w:pPr>
+        <w:rPr>
+          <w:lang w:val="en-US"/>
+        </w:rPr>
+      </w:pPr>
+      <w:r>
+        <w:rPr>
+          <w:lang w:val="en-US"/>
+        </w:rPr>
+        <w:t xml:space="preserve">                </w:t>
+      </w:r>
+      <w:proofErr w:type="gramStart"/>
+      <w:r>
+        <w:rPr>
+          <w:lang w:val="en-US"/>
+        </w:rPr>
+        <w:t>{ 51.477928</w:t>
+      </w:r>
+      <w:proofErr w:type="gramEnd"/>
+      <w:r>
+        <w:rPr>
+          <w:lang w:val="en-US"/>
+        </w:rPr>
+        <w:t>, -0.001545 }, // Greenwich Observatory</w:t>
+      </w:r>
+    </w:p>
+    <w:p>
+      <w:pPr>
+        <w:rPr>
+          <w:lang w:val="en-US"/>
+        </w:rPr>
+      </w:pPr>
+      <w:r>
+        <w:rPr>
+          <w:lang w:val="en-US"/>
+        </w:rPr>
+        <w:t xml:space="preserve">                </w:t>
+      </w:r>
+      <w:proofErr w:type="gramStart"/>
+      <w:r>
+        <w:rPr>
+          <w:lang w:val="en-US"/>
+        </w:rPr>
+        <w:t>{ 38.897676</w:t>
+      </w:r>
+      <w:proofErr w:type="gramEnd"/>
+      <w:r>
+        <w:rPr>
+          <w:lang w:val="en-US"/>
+        </w:rPr>
+        <w:t>, -77.036530 }, // The White House, Washington D.C.</w:t>
+      </w:r>
+    </w:p>
+    <w:p>
+      <w:pPr>
+        <w:rPr>
+          <w:lang w:val="en-US"/>
+        </w:rPr>
+      </w:pPr>
+      <w:r>
+        <w:rPr>
+          <w:lang w:val="en-US"/>
+        </w:rPr>
+        <w:t xml:space="preserve">                </w:t>
+      </w:r>
+      <w:proofErr w:type="gramStart"/>
+      <w:r>
+        <w:rPr>
+          <w:lang w:val="en-US"/>
+        </w:rPr>
+        <w:t>{ 48.858844</w:t>
+      </w:r>
+      <w:proofErr w:type="gramEnd"/>
+      <w:r>
+        <w:rPr>
+          <w:lang w:val="en-US"/>
+        </w:rPr>
+        <w:t>, 2.294351 }, // Eiffel Tower, Paris</w:t>
+      </w:r>
+    </w:p>
+    <w:p>
+      <w:pPr>
+        <w:rPr>
+          <w:lang w:val="en-US"/>
+        </w:rPr>
+      </w:pPr>
+      <w:r>
+        <w:rPr>
+          <w:lang w:val="en-US"/>
+        </w:rPr>
+        <w:t xml:space="preserve">                </w:t>
+      </w:r>
+      <w:proofErr w:type="gramStart"/>
+      <w:r>
+        <w:rPr>
+          <w:lang w:val="en-US"/>
+        </w:rPr>
+        <w:t>{ 35.689487</w:t>
+      </w:r>
+      <w:proofErr w:type="gramEnd"/>
+      <w:r>
+        <w:rPr>
+          <w:lang w:val="en-US"/>
+        </w:rPr>
+        <w:t>, 139.691706 }, // Tokyo, Japan</w:t>
+      </w:r>
+    </w:p>
+    <w:p>
+      <w:pPr>
+        <w:rPr>
+          <w:lang w:val="en-US"/>
+        </w:rPr>
+      </w:pPr>
+      <w:r>
+        <w:rPr>
+          <w:lang w:val="en-US"/>
+        </w:rPr>
+        <w:t xml:space="preserve">                { -22.906847, -43.</w:t>
+      </w:r>
+      <w:proofErr w:type="gramStart"/>
+      <w:r>
+        <w:rPr>
+          <w:lang w:val="en-US"/>
+        </w:rPr>
+        <w:t>172896 }</w:t>
+      </w:r>
+      <w:proofErr w:type="gramEnd"/>
+      <w:r>
+        <w:rPr>
+          <w:lang w:val="en-US"/>
+        </w:rPr>
+        <w:t>, // Rio de Janeiro, Brazil</w:t>
+      </w:r>
+    </w:p>
+    <w:p>
+      <w:pPr>
+        <w:rPr>
+          <w:lang w:val="en-US"/>
+        </w:rPr>
+      </w:pPr>
+      <w:r>
+        <w:rPr>
+          <w:lang w:val="en-US"/>
+        </w:rPr>
+        <w:t xml:space="preserve">                </w:t>
+      </w:r>
+      <w:proofErr w:type="gramStart"/>
+      <w:r>
+        <w:rPr>
+          <w:lang w:val="en-US"/>
+        </w:rPr>
+        <w:t>{ 55.755826</w:t>
+      </w:r>
+      <w:proofErr w:type="gramEnd"/>
+      <w:r>
+        <w:rPr>
+          <w:lang w:val="en-US"/>
+        </w:rPr>
+        <w:t>, 37.617300 } // Moscow, Russia</w:t>
+      </w:r>
+    </w:p>
+    <w:p>
+      <w:pPr>
+        <w:rPr>
+          <w:lang w:val="en-US"/>
+        </w:rPr>
+      </w:pPr>
+      <w:r>
+        <w:rPr>
+          <w:lang w:val="en-US"/>
+        </w:rPr>
+        <w:t xml:space="preserve">        };</w:t>
+      </w:r>
     </w:p>
     <w:sectPr>
       <w:pgSz w:w="11906" w:h="16838"/>

</xml_diff>